<commit_message>
Update URS & SRS V1.0
</commit_message>
<xml_diff>
--- a/Progress 1/URS des.docx
+++ b/Progress 1/URS des.docx
@@ -1,13 +1,11 @@
 
 <file path=word/document.xml><?xml version="1.0" encoding="utf-8"?>
-<w:document xmlns:wpc="http://schemas.microsoft.com/office/word/2010/wordprocessingCanvas" xmlns:mo="http://schemas.microsoft.com/office/mac/office/2008/main" xmlns:mc="http://schemas.openxmlformats.org/markup-compatibility/2006" xmlns:mv="urn:schemas-microsoft-com:mac:vml" xmlns:o="urn:schemas-microsoft-com:office:office" xmlns:r="http://schemas.openxmlformats.org/officeDocument/2006/relationships" xmlns:m="http://schemas.openxmlformats.org/officeDocument/2006/math" xmlns:v="urn:schemas-microsoft-com:vml" xmlns:wp14="http://schemas.microsoft.com/office/word/2010/wordprocessingDrawing" xmlns:wp="http://schemas.openxmlformats.org/drawingml/2006/wordprocessingDrawing" xmlns:w10="urn:schemas-microsoft-com:office:word" xmlns:w="http://schemas.openxmlformats.org/wordprocessingml/2006/main" xmlns:w14="http://schemas.microsoft.com/office/word/2010/wordml" xmlns:wpg="http://schemas.microsoft.com/office/word/2010/wordprocessingGroup" xmlns:wpi="http://schemas.microsoft.com/office/word/2010/wordprocessingInk" xmlns:wne="http://schemas.microsoft.com/office/word/2006/wordml" xmlns:wps="http://schemas.microsoft.com/office/word/2010/wordprocessingShape" mc:Ignorable="w14 wp14">
+<w:document xmlns:wpc="http://schemas.microsoft.com/office/word/2010/wordprocessingCanvas" xmlns:mc="http://schemas.openxmlformats.org/markup-compatibility/2006" xmlns:o="urn:schemas-microsoft-com:office:office" xmlns:r="http://schemas.openxmlformats.org/officeDocument/2006/relationships" xmlns:m="http://schemas.openxmlformats.org/officeDocument/2006/math" xmlns:v="urn:schemas-microsoft-com:vml" xmlns:wp14="http://schemas.microsoft.com/office/word/2010/wordprocessingDrawing" xmlns:wp="http://schemas.openxmlformats.org/drawingml/2006/wordprocessingDrawing" xmlns:w10="urn:schemas-microsoft-com:office:word" xmlns:w="http://schemas.openxmlformats.org/wordprocessingml/2006/main" xmlns:w14="http://schemas.microsoft.com/office/word/2010/wordml" xmlns:wpg="http://schemas.microsoft.com/office/word/2010/wordprocessingGroup" xmlns:wpi="http://schemas.microsoft.com/office/word/2010/wordprocessingInk" xmlns:wne="http://schemas.microsoft.com/office/word/2006/wordml" xmlns:wps="http://schemas.microsoft.com/office/word/2010/wordprocessingShape" mc:Ignorable="w14 wp14">
   <w:body>
     <w:p>
       <w:pPr>
         <w:rPr>
           <w:rFonts w:ascii="Times New Roman" w:hAnsi="Times New Roman" w:cs="Times New Roman"/>
-          <w:b/>
-          <w:bCs/>
           <w:sz w:val="32"/>
           <w:szCs w:val="32"/>
         </w:rPr>
@@ -40,26 +38,30 @@
           <w:sz w:val="32"/>
           <w:szCs w:val="32"/>
         </w:rPr>
-        <w:t xml:space="preserve">: Manage Information </w:t>
-      </w:r>
-      <w:r>
-        <w:rPr>
-          <w:rFonts w:ascii="Times New Roman" w:hAnsi="Times New Roman" w:cs="Times New Roman"/>
-          <w:b/>
-          <w:bCs/>
+        <w:t xml:space="preserve">: </w:t>
+      </w:r>
+      <w:r>
+        <w:rPr>
+          <w:rFonts w:ascii="Times New Roman" w:hAnsi="Times New Roman" w:cs="Times New Roman"/>
           <w:sz w:val="32"/>
           <w:szCs w:val="32"/>
         </w:rPr>
-        <w:t>System</w:t>
-      </w:r>
-      <w:r>
-        <w:rPr>
-          <w:rFonts w:ascii="Times New Roman" w:hAnsi="Times New Roman" w:cs="Times New Roman"/>
-          <w:b/>
-          <w:bCs/>
+        <w:t xml:space="preserve">Manage Information </w:t>
+      </w:r>
+      <w:r>
+        <w:rPr>
+          <w:rFonts w:ascii="Times New Roman" w:hAnsi="Times New Roman" w:cs="Times New Roman"/>
           <w:sz w:val="32"/>
           <w:szCs w:val="32"/>
         </w:rPr>
+        <w:t>System</w:t>
+      </w:r>
+      <w:r>
+        <w:rPr>
+          <w:rFonts w:ascii="Times New Roman" w:hAnsi="Times New Roman" w:cs="Times New Roman"/>
+          <w:sz w:val="32"/>
+          <w:szCs w:val="32"/>
+        </w:rPr>
         <w:t xml:space="preserve"> </w:t>
       </w:r>
     </w:p>
@@ -72,16 +74,6 @@
           <w:sz w:val="28"/>
         </w:rPr>
       </w:pPr>
-    </w:p>
-    <w:p>
-      <w:pPr>
-        <w:rPr>
-          <w:rFonts w:ascii="Times New Roman" w:hAnsi="Times New Roman" w:cs="Times New Roman"/>
-          <w:b/>
-          <w:bCs/>
-          <w:sz w:val="28"/>
-        </w:rPr>
-      </w:pPr>
       <w:r>
         <w:rPr>
           <w:rFonts w:ascii="Times New Roman" w:hAnsi="Times New Roman" w:cs="Times New Roman"/>
@@ -125,7 +117,34 @@
           <w:bCs/>
           <w:sz w:val="28"/>
         </w:rPr>
-        <w:t xml:space="preserve"> includes name, address, phone number, and coordinate location.</w:t>
+        <w:t xml:space="preserve"> </w:t>
+      </w:r>
+      <w:r>
+        <w:rPr>
+          <w:rFonts w:ascii="Times New Roman" w:hAnsi="Times New Roman" w:cs="Times New Roman"/>
+          <w:b/>
+          <w:bCs/>
+          <w:sz w:val="28"/>
+        </w:rPr>
+        <w:t>includes name, address, district, province, zip code, phone number</w:t>
+      </w:r>
+      <w:r>
+        <w:rPr>
+          <w:rFonts w:ascii="Times New Roman" w:hAnsi="Times New Roman" w:cs="Times New Roman"/>
+          <w:b/>
+          <w:bCs/>
+          <w:sz w:val="28"/>
+        </w:rPr>
+        <w:t>, category</w:t>
+      </w:r>
+      <w:r>
+        <w:rPr>
+          <w:rFonts w:ascii="Times New Roman" w:hAnsi="Times New Roman" w:cs="Times New Roman"/>
+          <w:b/>
+          <w:bCs/>
+          <w:sz w:val="28"/>
+        </w:rPr>
+        <w:t>, and coordinates location.</w:t>
       </w:r>
     </w:p>
     <w:p>
@@ -204,7 +223,63 @@
           <w:rFonts w:ascii="Times New Roman" w:hAnsi="Times New Roman" w:cs="Times New Roman"/>
           <w:sz w:val="28"/>
         </w:rPr>
-        <w:t>includes name, address, phone number, and coordinate location.</w:t>
+        <w:t>includes name, address</w:t>
+      </w:r>
+      <w:r>
+        <w:rPr>
+          <w:rFonts w:ascii="Times New Roman" w:hAnsi="Times New Roman" w:cs="Times New Roman"/>
+          <w:sz w:val="28"/>
+        </w:rPr>
+        <w:t>, district, province, zip code</w:t>
+      </w:r>
+      <w:r>
+        <w:rPr>
+          <w:rFonts w:ascii="Times New Roman" w:hAnsi="Times New Roman" w:cs="Times New Roman"/>
+          <w:sz w:val="28"/>
+        </w:rPr>
+        <w:t xml:space="preserve">, phone </w:t>
+      </w:r>
+      <w:r>
+        <w:rPr>
+          <w:rFonts w:ascii="Times New Roman" w:hAnsi="Times New Roman" w:cs="Times New Roman"/>
+          <w:sz w:val="28"/>
+        </w:rPr>
+        <w:t>number</w:t>
+      </w:r>
+      <w:r>
+        <w:rPr>
+          <w:rFonts w:ascii="Times New Roman" w:hAnsi="Times New Roman" w:cs="Times New Roman"/>
+          <w:sz w:val="28"/>
+        </w:rPr>
+        <w:t>, category</w:t>
+      </w:r>
+      <w:r>
+        <w:rPr>
+          <w:rFonts w:ascii="Times New Roman" w:hAnsi="Times New Roman" w:cs="Times New Roman"/>
+          <w:sz w:val="28"/>
+        </w:rPr>
+        <w:t>,</w:t>
+      </w:r>
+      <w:r>
+        <w:rPr>
+          <w:rFonts w:ascii="Times New Roman" w:hAnsi="Times New Roman" w:cs="Times New Roman"/>
+          <w:sz w:val="28"/>
+        </w:rPr>
+        <w:t xml:space="preserve"> and </w:t>
+      </w:r>
+      <w:r>
+        <w:rPr>
+          <w:rFonts w:ascii="Times New Roman" w:hAnsi="Times New Roman" w:cs="Times New Roman"/>
+          <w:sz w:val="28"/>
+        </w:rPr>
+        <w:t>coordinates</w:t>
+      </w:r>
+      <w:r>
+        <w:rPr>
+          <w:rFonts w:ascii="Times New Roman" w:hAnsi="Times New Roman" w:cs="Times New Roman"/>
+          <w:sz w:val="28"/>
+        </w:rPr>
+        <w:t xml:space="preserve"> location.</w:t>
       </w:r>
     </w:p>
     <w:p>
@@ -703,59 +778,23 @@
                 <w:sz w:val="24"/>
                 <w:szCs w:val="24"/>
               </w:rPr>
-              <w:t xml:space="preserve">Address should be real information. The </w:t>
-            </w:r>
-            <w:proofErr w:type="gramStart"/>
-            <w:r>
-              <w:rPr>
-                <w:rFonts w:ascii="Times New Roman" w:eastAsia="Times New Roman" w:hAnsi="Times New Roman" w:cs="Times New Roman"/>
-                <w:sz w:val="24"/>
-                <w:szCs w:val="24"/>
-              </w:rPr>
-              <w:t>length</w:t>
-            </w:r>
-            <w:proofErr w:type="gramEnd"/>
-            <w:r>
-              <w:rPr>
-                <w:rFonts w:ascii="Times New Roman" w:eastAsia="Times New Roman" w:hAnsi="Times New Roman" w:cs="Times New Roman"/>
-                <w:sz w:val="24"/>
-                <w:szCs w:val="24"/>
-              </w:rPr>
-              <w:t xml:space="preserve"> should </w:t>
-            </w:r>
-            <w:r>
-              <w:rPr>
-                <w:rFonts w:ascii="Times New Roman" w:eastAsia="Times New Roman" w:hAnsi="Times New Roman" w:cs="Times New Roman"/>
-                <w:sz w:val="24"/>
-                <w:szCs w:val="24"/>
-              </w:rPr>
-              <w:t xml:space="preserve">be </w:t>
-            </w:r>
-            <w:proofErr w:type="gramStart"/>
-            <w:r>
-              <w:rPr>
-                <w:rFonts w:ascii="Times New Roman" w:eastAsia="Times New Roman" w:hAnsi="Times New Roman" w:cs="Times New Roman"/>
-                <w:sz w:val="24"/>
-                <w:szCs w:val="24"/>
-              </w:rPr>
-              <w:t xml:space="preserve">0-20  </w:t>
-            </w:r>
-            <w:r>
-              <w:rPr>
-                <w:rFonts w:ascii="Times New Roman" w:eastAsia="Times New Roman" w:hAnsi="Times New Roman" w:cs="Times New Roman"/>
-                <w:sz w:val="24"/>
-                <w:szCs w:val="24"/>
-              </w:rPr>
-              <w:t xml:space="preserve"> characters</w:t>
-            </w:r>
-            <w:proofErr w:type="gramEnd"/>
-            <w:r>
-              <w:rPr>
-                <w:rFonts w:ascii="Times New Roman" w:eastAsia="Times New Roman" w:hAnsi="Times New Roman" w:cs="Times New Roman"/>
-                <w:sz w:val="24"/>
-                <w:szCs w:val="24"/>
-              </w:rPr>
-              <w:t>.</w:t>
+              <w:t xml:space="preserve">Address should be real information. The length should </w:t>
+            </w:r>
+            <w:r>
+              <w:rPr>
+                <w:rFonts w:ascii="Times New Roman" w:eastAsia="Times New Roman" w:hAnsi="Times New Roman" w:cs="Times New Roman"/>
+                <w:sz w:val="24"/>
+                <w:szCs w:val="24"/>
+              </w:rPr>
+              <w:t xml:space="preserve">be 0-20  </w:t>
+            </w:r>
+            <w:r>
+              <w:rPr>
+                <w:rFonts w:ascii="Times New Roman" w:eastAsia="Times New Roman" w:hAnsi="Times New Roman" w:cs="Times New Roman"/>
+                <w:sz w:val="24"/>
+                <w:szCs w:val="24"/>
+              </w:rPr>
+              <w:t xml:space="preserve"> characters.</w:t>
             </w:r>
           </w:p>
         </w:tc>
@@ -944,51 +983,15 @@
                 <w:sz w:val="24"/>
                 <w:szCs w:val="24"/>
               </w:rPr>
-              <w:t xml:space="preserve">District should be real information. The </w:t>
-            </w:r>
-            <w:proofErr w:type="gramStart"/>
-            <w:r>
-              <w:rPr>
-                <w:rFonts w:ascii="Times New Roman" w:eastAsia="Times New Roman" w:hAnsi="Times New Roman" w:cs="Times New Roman"/>
-                <w:sz w:val="24"/>
-                <w:szCs w:val="24"/>
-              </w:rPr>
-              <w:t>length</w:t>
-            </w:r>
-            <w:proofErr w:type="gramEnd"/>
-            <w:r>
-              <w:rPr>
-                <w:rFonts w:ascii="Times New Roman" w:eastAsia="Times New Roman" w:hAnsi="Times New Roman" w:cs="Times New Roman"/>
-                <w:sz w:val="24"/>
-                <w:szCs w:val="24"/>
-              </w:rPr>
-              <w:t xml:space="preserve"> should be </w:t>
-            </w:r>
-            <w:proofErr w:type="gramStart"/>
-            <w:r>
-              <w:rPr>
-                <w:rFonts w:ascii="Times New Roman" w:eastAsia="Times New Roman" w:hAnsi="Times New Roman" w:cs="Times New Roman"/>
-                <w:sz w:val="24"/>
-                <w:szCs w:val="24"/>
-              </w:rPr>
-              <w:t>0-</w:t>
-            </w:r>
-            <w:r>
-              <w:rPr>
-                <w:rFonts w:ascii="Times New Roman" w:eastAsia="Times New Roman" w:hAnsi="Times New Roman" w:cs="Times New Roman"/>
-                <w:sz w:val="24"/>
-                <w:szCs w:val="24"/>
-              </w:rPr>
-              <w:t>20 characters</w:t>
-            </w:r>
-            <w:proofErr w:type="gramEnd"/>
-            <w:r>
-              <w:rPr>
-                <w:rFonts w:ascii="Times New Roman" w:eastAsia="Times New Roman" w:hAnsi="Times New Roman" w:cs="Times New Roman"/>
-                <w:sz w:val="24"/>
-                <w:szCs w:val="24"/>
-              </w:rPr>
-              <w:t>.</w:t>
+              <w:t>District should be real information. The length should be 0-</w:t>
+            </w:r>
+            <w:r>
+              <w:rPr>
+                <w:rFonts w:ascii="Times New Roman" w:eastAsia="Times New Roman" w:hAnsi="Times New Roman" w:cs="Times New Roman"/>
+                <w:sz w:val="24"/>
+                <w:szCs w:val="24"/>
+              </w:rPr>
+              <w:t>20 characters.</w:t>
             </w:r>
           </w:p>
         </w:tc>
@@ -1133,25 +1136,7 @@
                 <w:sz w:val="24"/>
                 <w:szCs w:val="24"/>
               </w:rPr>
-              <w:t xml:space="preserve">Province should be real information. The length should be 1-20 </w:t>
-            </w:r>
-            <w:proofErr w:type="gramStart"/>
-            <w:r>
-              <w:rPr>
-                <w:rFonts w:ascii="Times New Roman" w:eastAsia="Times New Roman" w:hAnsi="Times New Roman" w:cs="Times New Roman"/>
-                <w:sz w:val="24"/>
-                <w:szCs w:val="24"/>
-              </w:rPr>
-              <w:t>characters</w:t>
-            </w:r>
-            <w:proofErr w:type="gramEnd"/>
-            <w:r>
-              <w:rPr>
-                <w:rFonts w:ascii="Times New Roman" w:eastAsia="Times New Roman" w:hAnsi="Times New Roman" w:cs="Times New Roman"/>
-                <w:sz w:val="24"/>
-                <w:szCs w:val="24"/>
-              </w:rPr>
-              <w:t>.</w:t>
+              <w:t>Province should be real information. The length should be 1-20 characters.</w:t>
             </w:r>
           </w:p>
         </w:tc>
@@ -1278,43 +1263,7 @@
                 <w:sz w:val="24"/>
                 <w:szCs w:val="24"/>
               </w:rPr>
-              <w:t xml:space="preserve">Zip code should be real information. The </w:t>
-            </w:r>
-            <w:proofErr w:type="gramStart"/>
-            <w:r>
-              <w:rPr>
-                <w:rFonts w:ascii="Times New Roman" w:eastAsia="Times New Roman" w:hAnsi="Times New Roman" w:cs="Times New Roman"/>
-                <w:sz w:val="24"/>
-                <w:szCs w:val="24"/>
-              </w:rPr>
-              <w:t>length</w:t>
-            </w:r>
-            <w:proofErr w:type="gramEnd"/>
-            <w:r>
-              <w:rPr>
-                <w:rFonts w:ascii="Times New Roman" w:eastAsia="Times New Roman" w:hAnsi="Times New Roman" w:cs="Times New Roman"/>
-                <w:sz w:val="24"/>
-                <w:szCs w:val="24"/>
-              </w:rPr>
-              <w:t xml:space="preserve"> should be </w:t>
-            </w:r>
-            <w:proofErr w:type="gramStart"/>
-            <w:r>
-              <w:rPr>
-                <w:rFonts w:ascii="Times New Roman" w:eastAsia="Times New Roman" w:hAnsi="Times New Roman" w:cs="Times New Roman"/>
-                <w:sz w:val="24"/>
-                <w:szCs w:val="24"/>
-              </w:rPr>
-              <w:t>0-5 characters</w:t>
-            </w:r>
-            <w:proofErr w:type="gramEnd"/>
-            <w:r>
-              <w:rPr>
-                <w:rFonts w:ascii="Times New Roman" w:eastAsia="Times New Roman" w:hAnsi="Times New Roman" w:cs="Times New Roman"/>
-                <w:sz w:val="24"/>
-                <w:szCs w:val="24"/>
-              </w:rPr>
-              <w:t>.</w:t>
+              <w:t>Zip code should be real information. The length should be 0-5 characters.</w:t>
             </w:r>
           </w:p>
         </w:tc>
@@ -1993,7 +1942,7 @@
     </w:p>
     <w:p>
       <w:pPr>
-        <w:pStyle w:val="ListParagraph"/>
+        <w:pStyle w:val="a4"/>
         <w:numPr>
           <w:ilvl w:val="0"/>
           <w:numId w:val="2"/>
@@ -2069,7 +2018,7 @@
     </w:p>
     <w:p>
       <w:pPr>
-        <w:pStyle w:val="ListParagraph"/>
+        <w:pStyle w:val="a4"/>
         <w:numPr>
           <w:ilvl w:val="0"/>
           <w:numId w:val="2"/>
@@ -2110,7 +2059,7 @@
     </w:p>
     <w:p>
       <w:pPr>
-        <w:pStyle w:val="ListParagraph"/>
+        <w:pStyle w:val="a4"/>
         <w:numPr>
           <w:ilvl w:val="0"/>
           <w:numId w:val="2"/>
@@ -2130,7 +2079,7 @@
     </w:p>
     <w:p>
       <w:pPr>
-        <w:pStyle w:val="ListParagraph"/>
+        <w:pStyle w:val="a4"/>
         <w:numPr>
           <w:ilvl w:val="0"/>
           <w:numId w:val="2"/>
@@ -2164,7 +2113,7 @@
     </w:p>
     <w:p>
       <w:pPr>
-        <w:pStyle w:val="ListParagraph"/>
+        <w:pStyle w:val="a4"/>
         <w:numPr>
           <w:ilvl w:val="0"/>
           <w:numId w:val="2"/>
@@ -2191,7 +2140,7 @@
     </w:p>
     <w:p>
       <w:pPr>
-        <w:pStyle w:val="ListParagraph"/>
+        <w:pStyle w:val="a4"/>
         <w:numPr>
           <w:ilvl w:val="0"/>
           <w:numId w:val="2"/>
@@ -2218,7 +2167,7 @@
     </w:p>
     <w:p>
       <w:pPr>
-        <w:pStyle w:val="ListParagraph"/>
+        <w:pStyle w:val="a4"/>
         <w:numPr>
           <w:ilvl w:val="0"/>
           <w:numId w:val="2"/>
@@ -2505,16 +2454,43 @@
           <w:bCs/>
           <w:sz w:val="28"/>
         </w:rPr>
-        <w:t>information, which</w:t>
-      </w:r>
-      <w:r>
-        <w:rPr>
-          <w:rFonts w:ascii="Times New Roman" w:hAnsi="Times New Roman" w:cs="Times New Roman"/>
-          <w:b/>
-          <w:bCs/>
-          <w:sz w:val="28"/>
-        </w:rPr>
-        <w:t xml:space="preserve"> includes address, phone number, name, and coordinate location.</w:t>
+        <w:t xml:space="preserve">information, </w:t>
+      </w:r>
+      <w:r>
+        <w:rPr>
+          <w:rFonts w:ascii="Times New Roman" w:hAnsi="Times New Roman" w:cs="Times New Roman"/>
+          <w:b/>
+          <w:bCs/>
+          <w:sz w:val="28"/>
+        </w:rPr>
+        <w:t xml:space="preserve">which </w:t>
+      </w:r>
+      <w:r>
+        <w:rPr>
+          <w:rFonts w:ascii="Times New Roman" w:hAnsi="Times New Roman" w:cs="Times New Roman"/>
+          <w:b/>
+          <w:bCs/>
+          <w:sz w:val="28"/>
+        </w:rPr>
+        <w:t>includes name, address, district, province, zip code, phone number</w:t>
+      </w:r>
+      <w:r>
+        <w:rPr>
+          <w:rFonts w:ascii="Times New Roman" w:hAnsi="Times New Roman" w:cs="Times New Roman"/>
+          <w:b/>
+          <w:bCs/>
+          <w:sz w:val="28"/>
+        </w:rPr>
+        <w:t>, category</w:t>
+      </w:r>
+      <w:r>
+        <w:rPr>
+          <w:rFonts w:ascii="Times New Roman" w:hAnsi="Times New Roman" w:cs="Times New Roman"/>
+          <w:b/>
+          <w:bCs/>
+          <w:sz w:val="28"/>
+        </w:rPr>
+        <w:t>, and coordinates location.</w:t>
       </w:r>
     </w:p>
     <w:p>
@@ -2595,14 +2571,42 @@
           <w:rFonts w:ascii="Times New Roman" w:hAnsi="Times New Roman" w:cs="Times New Roman"/>
           <w:sz w:val="28"/>
         </w:rPr>
-        <w:t xml:space="preserve">should be real and up to date. The information </w:t>
-      </w:r>
-      <w:r>
-        <w:rPr>
-          <w:rFonts w:ascii="Times New Roman" w:hAnsi="Times New Roman" w:cs="Times New Roman"/>
-          <w:sz w:val="28"/>
-        </w:rPr>
-        <w:t>includes name, address, phone number, and coordinate location.</w:t>
+        <w:t>should be real and up to date. The informatio</w:t>
+      </w:r>
+      <w:r>
+        <w:rPr>
+          <w:rFonts w:ascii="Times New Roman" w:hAnsi="Times New Roman" w:cs="Times New Roman"/>
+          <w:sz w:val="28"/>
+        </w:rPr>
+        <w:t xml:space="preserve">n </w:t>
+      </w:r>
+      <w:r>
+        <w:rPr>
+          <w:rFonts w:ascii="Times New Roman" w:hAnsi="Times New Roman" w:cs="Times New Roman"/>
+          <w:sz w:val="28"/>
+        </w:rPr>
+        <w:t>includes name, address, district, province, zip code, phone number</w:t>
+      </w:r>
+      <w:r>
+        <w:rPr>
+          <w:rFonts w:ascii="Times New Roman" w:hAnsi="Times New Roman" w:cs="Times New Roman"/>
+          <w:sz w:val="28"/>
+        </w:rPr>
+        <w:t>, category</w:t>
+      </w:r>
+      <w:r>
+        <w:rPr>
+          <w:rFonts w:ascii="Times New Roman" w:hAnsi="Times New Roman" w:cs="Times New Roman"/>
+          <w:sz w:val="28"/>
+        </w:rPr>
+        <w:t>,</w:t>
+      </w:r>
+      <w:r>
+        <w:rPr>
+          <w:rFonts w:ascii="Times New Roman" w:hAnsi="Times New Roman" w:cs="Times New Roman"/>
+          <w:sz w:val="28"/>
+        </w:rPr>
+        <w:t xml:space="preserve"> and coordinates location.</w:t>
       </w:r>
     </w:p>
     <w:p>
@@ -3119,59 +3123,23 @@
                 <w:sz w:val="24"/>
                 <w:szCs w:val="24"/>
               </w:rPr>
-              <w:t xml:space="preserve">Address should be real information. The </w:t>
-            </w:r>
-            <w:proofErr w:type="gramStart"/>
-            <w:r>
-              <w:rPr>
-                <w:rFonts w:ascii="Times New Roman" w:eastAsia="Times New Roman" w:hAnsi="Times New Roman" w:cs="Times New Roman"/>
-                <w:sz w:val="24"/>
-                <w:szCs w:val="24"/>
-              </w:rPr>
-              <w:t>length</w:t>
-            </w:r>
-            <w:proofErr w:type="gramEnd"/>
-            <w:r>
-              <w:rPr>
-                <w:rFonts w:ascii="Times New Roman" w:eastAsia="Times New Roman" w:hAnsi="Times New Roman" w:cs="Times New Roman"/>
-                <w:sz w:val="24"/>
-                <w:szCs w:val="24"/>
-              </w:rPr>
-              <w:t xml:space="preserve"> should </w:t>
-            </w:r>
-            <w:r>
-              <w:rPr>
-                <w:rFonts w:ascii="Times New Roman" w:eastAsia="Times New Roman" w:hAnsi="Times New Roman" w:cs="Times New Roman"/>
-                <w:sz w:val="24"/>
-                <w:szCs w:val="24"/>
-              </w:rPr>
-              <w:t xml:space="preserve">be </w:t>
-            </w:r>
-            <w:proofErr w:type="gramStart"/>
-            <w:r>
-              <w:rPr>
-                <w:rFonts w:ascii="Times New Roman" w:eastAsia="Times New Roman" w:hAnsi="Times New Roman" w:cs="Times New Roman"/>
-                <w:sz w:val="24"/>
-                <w:szCs w:val="24"/>
-              </w:rPr>
-              <w:t xml:space="preserve">0-20  </w:t>
-            </w:r>
-            <w:r>
-              <w:rPr>
-                <w:rFonts w:ascii="Times New Roman" w:eastAsia="Times New Roman" w:hAnsi="Times New Roman" w:cs="Times New Roman"/>
-                <w:sz w:val="24"/>
-                <w:szCs w:val="24"/>
-              </w:rPr>
-              <w:t xml:space="preserve"> characters</w:t>
-            </w:r>
-            <w:proofErr w:type="gramEnd"/>
-            <w:r>
-              <w:rPr>
-                <w:rFonts w:ascii="Times New Roman" w:eastAsia="Times New Roman" w:hAnsi="Times New Roman" w:cs="Times New Roman"/>
-                <w:sz w:val="24"/>
-                <w:szCs w:val="24"/>
-              </w:rPr>
-              <w:t>.</w:t>
+              <w:t xml:space="preserve">Address should be real information. The length should </w:t>
+            </w:r>
+            <w:r>
+              <w:rPr>
+                <w:rFonts w:ascii="Times New Roman" w:eastAsia="Times New Roman" w:hAnsi="Times New Roman" w:cs="Times New Roman"/>
+                <w:sz w:val="24"/>
+                <w:szCs w:val="24"/>
+              </w:rPr>
+              <w:t xml:space="preserve">be 0-20  </w:t>
+            </w:r>
+            <w:r>
+              <w:rPr>
+                <w:rFonts w:ascii="Times New Roman" w:eastAsia="Times New Roman" w:hAnsi="Times New Roman" w:cs="Times New Roman"/>
+                <w:sz w:val="24"/>
+                <w:szCs w:val="24"/>
+              </w:rPr>
+              <w:t xml:space="preserve"> characters.</w:t>
             </w:r>
           </w:p>
         </w:tc>
@@ -3352,43 +3320,7 @@
                 <w:sz w:val="24"/>
                 <w:szCs w:val="24"/>
               </w:rPr>
-              <w:t xml:space="preserve">District should be real information. The </w:t>
-            </w:r>
-            <w:proofErr w:type="gramStart"/>
-            <w:r>
-              <w:rPr>
-                <w:rFonts w:ascii="Times New Roman" w:eastAsia="Times New Roman" w:hAnsi="Times New Roman" w:cs="Times New Roman"/>
-                <w:sz w:val="24"/>
-                <w:szCs w:val="24"/>
-              </w:rPr>
-              <w:t>length</w:t>
-            </w:r>
-            <w:proofErr w:type="gramEnd"/>
-            <w:r>
-              <w:rPr>
-                <w:rFonts w:ascii="Times New Roman" w:eastAsia="Times New Roman" w:hAnsi="Times New Roman" w:cs="Times New Roman"/>
-                <w:sz w:val="24"/>
-                <w:szCs w:val="24"/>
-              </w:rPr>
-              <w:t xml:space="preserve"> should be </w:t>
-            </w:r>
-            <w:proofErr w:type="gramStart"/>
-            <w:r>
-              <w:rPr>
-                <w:rFonts w:ascii="Times New Roman" w:eastAsia="Times New Roman" w:hAnsi="Times New Roman" w:cs="Times New Roman"/>
-                <w:sz w:val="24"/>
-                <w:szCs w:val="24"/>
-              </w:rPr>
-              <w:t>0-20 characters</w:t>
-            </w:r>
-            <w:proofErr w:type="gramEnd"/>
-            <w:r>
-              <w:rPr>
-                <w:rFonts w:ascii="Times New Roman" w:eastAsia="Times New Roman" w:hAnsi="Times New Roman" w:cs="Times New Roman"/>
-                <w:sz w:val="24"/>
-                <w:szCs w:val="24"/>
-              </w:rPr>
-              <w:t>.</w:t>
+              <w:t>District should be real information. The length should be 0-20 characters.</w:t>
             </w:r>
           </w:p>
         </w:tc>
@@ -3533,25 +3465,7 @@
                 <w:sz w:val="24"/>
                 <w:szCs w:val="24"/>
               </w:rPr>
-              <w:t xml:space="preserve">Province should be real information. The length should be 1-20 </w:t>
-            </w:r>
-            <w:proofErr w:type="gramStart"/>
-            <w:r>
-              <w:rPr>
-                <w:rFonts w:ascii="Times New Roman" w:eastAsia="Times New Roman" w:hAnsi="Times New Roman" w:cs="Times New Roman"/>
-                <w:sz w:val="24"/>
-                <w:szCs w:val="24"/>
-              </w:rPr>
-              <w:t>characters</w:t>
-            </w:r>
-            <w:proofErr w:type="gramEnd"/>
-            <w:r>
-              <w:rPr>
-                <w:rFonts w:ascii="Times New Roman" w:eastAsia="Times New Roman" w:hAnsi="Times New Roman" w:cs="Times New Roman"/>
-                <w:sz w:val="24"/>
-                <w:szCs w:val="24"/>
-              </w:rPr>
-              <w:t>.</w:t>
+              <w:t>Province should be real information. The length should be 1-20 characters.</w:t>
             </w:r>
           </w:p>
         </w:tc>
@@ -3678,43 +3592,7 @@
                 <w:sz w:val="24"/>
                 <w:szCs w:val="24"/>
               </w:rPr>
-              <w:t xml:space="preserve">Zip code should be real information. The </w:t>
-            </w:r>
-            <w:proofErr w:type="gramStart"/>
-            <w:r>
-              <w:rPr>
-                <w:rFonts w:ascii="Times New Roman" w:eastAsia="Times New Roman" w:hAnsi="Times New Roman" w:cs="Times New Roman"/>
-                <w:sz w:val="24"/>
-                <w:szCs w:val="24"/>
-              </w:rPr>
-              <w:t>length</w:t>
-            </w:r>
-            <w:proofErr w:type="gramEnd"/>
-            <w:r>
-              <w:rPr>
-                <w:rFonts w:ascii="Times New Roman" w:eastAsia="Times New Roman" w:hAnsi="Times New Roman" w:cs="Times New Roman"/>
-                <w:sz w:val="24"/>
-                <w:szCs w:val="24"/>
-              </w:rPr>
-              <w:t xml:space="preserve"> should be </w:t>
-            </w:r>
-            <w:proofErr w:type="gramStart"/>
-            <w:r>
-              <w:rPr>
-                <w:rFonts w:ascii="Times New Roman" w:eastAsia="Times New Roman" w:hAnsi="Times New Roman" w:cs="Times New Roman"/>
-                <w:sz w:val="24"/>
-                <w:szCs w:val="24"/>
-              </w:rPr>
-              <w:t>0-5 characters</w:t>
-            </w:r>
-            <w:proofErr w:type="gramEnd"/>
-            <w:r>
-              <w:rPr>
-                <w:rFonts w:ascii="Times New Roman" w:eastAsia="Times New Roman" w:hAnsi="Times New Roman" w:cs="Times New Roman"/>
-                <w:sz w:val="24"/>
-                <w:szCs w:val="24"/>
-              </w:rPr>
-              <w:t>.</w:t>
+              <w:t>Zip code should be real information. The length should be 0-5 characters.</w:t>
             </w:r>
           </w:p>
         </w:tc>
@@ -3762,8 +3640,6 @@
               </w:rPr>
               <w:t>2</w:t>
             </w:r>
-            <w:bookmarkStart w:id="0" w:name="_GoBack"/>
-            <w:bookmarkEnd w:id="0"/>
             <w:r>
               <w:rPr>
                 <w:rFonts w:ascii="Times New Roman" w:eastAsia="Times New Roman" w:hAnsi="Times New Roman" w:cs="Times New Roman"/>
@@ -4428,7 +4304,7 @@
     </w:p>
     <w:p>
       <w:pPr>
-        <w:pStyle w:val="ListParagraph"/>
+        <w:pStyle w:val="a4"/>
         <w:numPr>
           <w:ilvl w:val="0"/>
           <w:numId w:val="16"/>
@@ -4462,7 +4338,7 @@
     </w:p>
     <w:p>
       <w:pPr>
-        <w:pStyle w:val="ListParagraph"/>
+        <w:pStyle w:val="a4"/>
         <w:numPr>
           <w:ilvl w:val="0"/>
           <w:numId w:val="16"/>
@@ -4477,12 +4353,33 @@
           <w:rFonts w:ascii="Times New Roman" w:hAnsi="Times New Roman" w:cs="Times New Roman"/>
           <w:sz w:val="28"/>
         </w:rPr>
-        <w:t>The system provides UI to edit name, address, district, province, zip code, phone number, latitude and longitude.</w:t>
-      </w:r>
-    </w:p>
-    <w:p>
-      <w:pPr>
-        <w:pStyle w:val="ListParagraph"/>
+        <w:t xml:space="preserve">The system provides UI to edit name, address, district, province, zip code, phone </w:t>
+      </w:r>
+      <w:r>
+        <w:rPr>
+          <w:rFonts w:ascii="Times New Roman" w:hAnsi="Times New Roman" w:cs="Times New Roman"/>
+          <w:sz w:val="28"/>
+        </w:rPr>
+        <w:t>number</w:t>
+      </w:r>
+      <w:r>
+        <w:rPr>
+          <w:rFonts w:ascii="Times New Roman" w:hAnsi="Times New Roman" w:cs="Times New Roman"/>
+          <w:sz w:val="28"/>
+        </w:rPr>
+        <w:t>, category</w:t>
+      </w:r>
+      <w:r>
+        <w:rPr>
+          <w:rFonts w:ascii="Times New Roman" w:hAnsi="Times New Roman" w:cs="Times New Roman"/>
+          <w:sz w:val="28"/>
+        </w:rPr>
+        <w:t>, latitude and longitude.</w:t>
+      </w:r>
+    </w:p>
+    <w:p>
+      <w:pPr>
+        <w:pStyle w:val="a4"/>
         <w:numPr>
           <w:ilvl w:val="0"/>
           <w:numId w:val="16"/>
@@ -4497,12 +4394,19 @@
           <w:rFonts w:ascii="Times New Roman" w:hAnsi="Times New Roman" w:cs="Times New Roman"/>
           <w:sz w:val="28"/>
         </w:rPr>
-        <w:t>The system provides map UI with pinning to get latitude and longitude.</w:t>
-      </w:r>
-    </w:p>
-    <w:p>
-      <w:pPr>
-        <w:pStyle w:val="ListParagraph"/>
+        <w:t>The system provides map UI with</w:t>
+      </w:r>
+      <w:r>
+        <w:rPr>
+          <w:rFonts w:ascii="Times New Roman" w:hAnsi="Times New Roman" w:cs="Times New Roman"/>
+          <w:sz w:val="28"/>
+        </w:rPr>
+        <w:t xml:space="preserve"> pinning to get latitude and longitude.</w:t>
+      </w:r>
+    </w:p>
+    <w:p>
+      <w:pPr>
+        <w:pStyle w:val="a4"/>
         <w:numPr>
           <w:ilvl w:val="0"/>
           <w:numId w:val="16"/>
@@ -4522,7 +4426,7 @@
     </w:p>
     <w:p>
       <w:pPr>
-        <w:pStyle w:val="ListParagraph"/>
+        <w:pStyle w:val="a4"/>
         <w:numPr>
           <w:ilvl w:val="0"/>
           <w:numId w:val="16"/>
@@ -4542,7 +4446,7 @@
     </w:p>
     <w:p>
       <w:pPr>
-        <w:pStyle w:val="ListParagraph"/>
+        <w:pStyle w:val="a4"/>
         <w:numPr>
           <w:ilvl w:val="0"/>
           <w:numId w:val="16"/>
@@ -4576,7 +4480,7 @@
     </w:p>
     <w:p>
       <w:pPr>
-        <w:pStyle w:val="ListParagraph"/>
+        <w:pStyle w:val="a4"/>
         <w:numPr>
           <w:ilvl w:val="0"/>
           <w:numId w:val="16"/>
@@ -5040,7 +4944,7 @@
     </w:p>
     <w:p>
       <w:pPr>
-        <w:pStyle w:val="ListParagraph"/>
+        <w:pStyle w:val="a4"/>
         <w:numPr>
           <w:ilvl w:val="0"/>
           <w:numId w:val="4"/>
@@ -5081,7 +4985,7 @@
     </w:p>
     <w:p>
       <w:pPr>
-        <w:pStyle w:val="ListParagraph"/>
+        <w:pStyle w:val="a4"/>
         <w:numPr>
           <w:ilvl w:val="0"/>
           <w:numId w:val="4"/>
@@ -5101,7 +5005,7 @@
     </w:p>
     <w:p>
       <w:pPr>
-        <w:pStyle w:val="ListParagraph"/>
+        <w:pStyle w:val="a4"/>
         <w:numPr>
           <w:ilvl w:val="0"/>
           <w:numId w:val="4"/>
@@ -5121,7 +5025,7 @@
     </w:p>
     <w:p>
       <w:pPr>
-        <w:pStyle w:val="ListParagraph"/>
+        <w:pStyle w:val="a4"/>
         <w:numPr>
           <w:ilvl w:val="0"/>
           <w:numId w:val="4"/>
@@ -5197,7 +5101,7 @@
     </w:p>
     <w:p>
       <w:pPr>
-        <w:pStyle w:val="ListParagraph"/>
+        <w:pStyle w:val="a4"/>
         <w:numPr>
           <w:ilvl w:val="0"/>
           <w:numId w:val="4"/>
@@ -5245,7 +5149,7 @@
     </w:p>
     <w:p>
       <w:pPr>
-        <w:pStyle w:val="ListParagraph"/>
+        <w:pStyle w:val="a4"/>
         <w:numPr>
           <w:ilvl w:val="0"/>
           <w:numId w:val="4"/>
@@ -5265,7 +5169,7 @@
     </w:p>
     <w:p>
       <w:pPr>
-        <w:pStyle w:val="ListParagraph"/>
+        <w:pStyle w:val="a4"/>
         <w:numPr>
           <w:ilvl w:val="0"/>
           <w:numId w:val="4"/>
@@ -5502,7 +5406,21 @@
           <w:rFonts w:ascii="Times New Roman" w:hAnsi="Times New Roman" w:cs="Times New Roman"/>
           <w:sz w:val="28"/>
         </w:rPr>
-        <w:t xml:space="preserve">, which includes name, address, district, province, zip code, phone number, latitude </w:t>
+        <w:t>, which includes name, address, district, province, zip code, phone number</w:t>
+      </w:r>
+      <w:r>
+        <w:rPr>
+          <w:rFonts w:ascii="Times New Roman" w:hAnsi="Times New Roman" w:cs="Times New Roman"/>
+          <w:sz w:val="28"/>
+        </w:rPr>
+        <w:t>, category</w:t>
+      </w:r>
+      <w:r>
+        <w:rPr>
+          <w:rFonts w:ascii="Times New Roman" w:hAnsi="Times New Roman" w:cs="Times New Roman"/>
+          <w:sz w:val="28"/>
+        </w:rPr>
+        <w:t xml:space="preserve">, latitude </w:t>
       </w:r>
       <w:r>
         <w:rPr>
@@ -5708,7 +5626,7 @@
     </w:p>
     <w:p>
       <w:pPr>
-        <w:pStyle w:val="ListParagraph"/>
+        <w:pStyle w:val="a4"/>
         <w:numPr>
           <w:ilvl w:val="0"/>
           <w:numId w:val="5"/>
@@ -5749,7 +5667,7 @@
     </w:p>
     <w:p>
       <w:pPr>
-        <w:pStyle w:val="ListParagraph"/>
+        <w:pStyle w:val="a4"/>
         <w:numPr>
           <w:ilvl w:val="0"/>
           <w:numId w:val="5"/>
@@ -5769,7 +5687,7 @@
     </w:p>
     <w:p>
       <w:pPr>
-        <w:pStyle w:val="ListParagraph"/>
+        <w:pStyle w:val="a4"/>
         <w:numPr>
           <w:ilvl w:val="0"/>
           <w:numId w:val="5"/>
@@ -5810,7 +5728,7 @@
     </w:p>
     <w:p>
       <w:pPr>
-        <w:pStyle w:val="ListParagraph"/>
+        <w:pStyle w:val="a4"/>
         <w:numPr>
           <w:ilvl w:val="0"/>
           <w:numId w:val="5"/>
@@ -5830,7 +5748,7 @@
     </w:p>
     <w:p>
       <w:pPr>
-        <w:pStyle w:val="ListParagraph"/>
+        <w:pStyle w:val="a4"/>
         <w:numPr>
           <w:ilvl w:val="0"/>
           <w:numId w:val="5"/>
@@ -5850,7 +5768,7 @@
     </w:p>
     <w:p>
       <w:pPr>
-        <w:pStyle w:val="ListParagraph"/>
+        <w:pStyle w:val="a4"/>
         <w:numPr>
           <w:ilvl w:val="0"/>
           <w:numId w:val="5"/>
@@ -5919,7 +5837,7 @@
     </w:p>
     <w:p>
       <w:pPr>
-        <w:pStyle w:val="ListParagraph"/>
+        <w:pStyle w:val="a4"/>
         <w:ind w:left="1080"/>
         <w:rPr>
           <w:rFonts w:ascii="Times New Roman" w:hAnsi="Times New Roman" w:cs="Times New Roman"/>
@@ -6288,7 +6206,7 @@
     </w:p>
     <w:p>
       <w:pPr>
-        <w:pStyle w:val="ListParagraph"/>
+        <w:pStyle w:val="a4"/>
         <w:numPr>
           <w:ilvl w:val="0"/>
           <w:numId w:val="6"/>
@@ -6343,7 +6261,7 @@
     </w:p>
     <w:p>
       <w:pPr>
-        <w:pStyle w:val="ListParagraph"/>
+        <w:pStyle w:val="a4"/>
         <w:numPr>
           <w:ilvl w:val="0"/>
           <w:numId w:val="6"/>
@@ -6384,7 +6302,7 @@
     </w:p>
     <w:p>
       <w:pPr>
-        <w:pStyle w:val="ListParagraph"/>
+        <w:pStyle w:val="a4"/>
         <w:numPr>
           <w:ilvl w:val="0"/>
           <w:numId w:val="6"/>
@@ -6418,7 +6336,7 @@
     </w:p>
     <w:p>
       <w:pPr>
-        <w:pStyle w:val="ListParagraph"/>
+        <w:pStyle w:val="a4"/>
         <w:numPr>
           <w:ilvl w:val="0"/>
           <w:numId w:val="6"/>
@@ -6452,7 +6370,7 @@
     </w:p>
     <w:p>
       <w:pPr>
-        <w:pStyle w:val="ListParagraph"/>
+        <w:pStyle w:val="a4"/>
         <w:ind w:left="1080"/>
         <w:rPr>
           <w:rFonts w:ascii="Times New Roman" w:hAnsi="Times New Roman" w:cs="Times New Roman"/>
@@ -6858,7 +6776,7 @@
     </w:p>
     <w:p>
       <w:pPr>
-        <w:pStyle w:val="ListParagraph"/>
+        <w:pStyle w:val="a4"/>
         <w:numPr>
           <w:ilvl w:val="0"/>
           <w:numId w:val="7"/>
@@ -6920,7 +6838,7 @@
     </w:p>
     <w:p>
       <w:pPr>
-        <w:pStyle w:val="ListParagraph"/>
+        <w:pStyle w:val="a4"/>
         <w:numPr>
           <w:ilvl w:val="0"/>
           <w:numId w:val="7"/>
@@ -6975,7 +6893,7 @@
     </w:p>
     <w:p>
       <w:pPr>
-        <w:pStyle w:val="ListParagraph"/>
+        <w:pStyle w:val="a4"/>
         <w:numPr>
           <w:ilvl w:val="0"/>
           <w:numId w:val="6"/>
@@ -7016,7 +6934,7 @@
     </w:p>
     <w:p>
       <w:pPr>
-        <w:pStyle w:val="ListParagraph"/>
+        <w:pStyle w:val="a4"/>
         <w:numPr>
           <w:ilvl w:val="0"/>
           <w:numId w:val="7"/>
@@ -7064,7 +6982,7 @@
     </w:p>
     <w:p>
       <w:pPr>
-        <w:pStyle w:val="ListParagraph"/>
+        <w:pStyle w:val="a4"/>
         <w:ind w:left="1080"/>
         <w:rPr>
           <w:rFonts w:ascii="Times New Roman" w:hAnsi="Times New Roman" w:cs="Times New Roman"/>
@@ -7176,8 +7094,6 @@
       <w:pPr>
         <w:rPr>
           <w:rFonts w:ascii="Times New Roman" w:hAnsi="Times New Roman" w:cs="Times New Roman"/>
-          <w:b/>
-          <w:bCs/>
           <w:sz w:val="32"/>
           <w:szCs w:val="32"/>
         </w:rPr>
@@ -7191,9 +7107,8 @@
           <w:szCs w:val="32"/>
         </w:rPr>
         <w:lastRenderedPageBreak/>
-        <w:t xml:space="preserve">• Feature </w:t>
-      </w:r>
-      <w:proofErr w:type="gramStart"/>
+        <w:t>• Feature 1</w:t>
+      </w:r>
       <w:r>
         <w:rPr>
           <w:rFonts w:ascii="Times New Roman" w:hAnsi="Times New Roman" w:cs="Times New Roman"/>
@@ -7202,40 +7117,16 @@
           <w:sz w:val="32"/>
           <w:szCs w:val="32"/>
         </w:rPr>
-        <w:t>1</w:t>
-      </w:r>
-      <w:r>
-        <w:rPr>
-          <w:rFonts w:ascii="Times New Roman" w:hAnsi="Times New Roman" w:cs="Times New Roman"/>
-          <w:b/>
-          <w:bCs/>
+        <w:t xml:space="preserve">: </w:t>
+      </w:r>
+      <w:r>
+        <w:rPr>
+          <w:rFonts w:ascii="Times New Roman" w:hAnsi="Times New Roman" w:cs="Times New Roman"/>
           <w:sz w:val="32"/>
           <w:szCs w:val="32"/>
         </w:rPr>
-        <w:t xml:space="preserve"> :</w:t>
-      </w:r>
-      <w:proofErr w:type="gramEnd"/>
-      <w:r>
-        <w:rPr>
-          <w:rFonts w:ascii="Times New Roman" w:hAnsi="Times New Roman" w:cs="Times New Roman"/>
-          <w:b/>
-          <w:bCs/>
-          <w:sz w:val="32"/>
-          <w:szCs w:val="32"/>
-        </w:rPr>
-        <w:t xml:space="preserve"> Map and Help Information System</w:t>
-      </w:r>
-    </w:p>
-    <w:p>
-      <w:pPr>
-        <w:rPr>
-          <w:rFonts w:ascii="Times New Roman" w:hAnsi="Times New Roman" w:cs="Times New Roman"/>
-          <w:b/>
-          <w:bCs/>
-          <w:sz w:val="32"/>
-          <w:szCs w:val="32"/>
-        </w:rPr>
-      </w:pPr>
+        <w:t>Map and Help Information System</w:t>
+      </w:r>
     </w:p>
     <w:p>
       <w:pPr>
@@ -7892,7 +7783,7 @@
     </w:p>
     <w:p>
       <w:pPr>
-        <w:pStyle w:val="ListParagraph"/>
+        <w:pStyle w:val="a4"/>
         <w:numPr>
           <w:ilvl w:val="0"/>
           <w:numId w:val="15"/>
@@ -7914,7 +7805,7 @@
     </w:p>
     <w:p>
       <w:pPr>
-        <w:pStyle w:val="ListParagraph"/>
+        <w:pStyle w:val="a4"/>
         <w:numPr>
           <w:ilvl w:val="0"/>
           <w:numId w:val="15"/>
@@ -7934,7 +7825,7 @@
     </w:p>
     <w:p>
       <w:pPr>
-        <w:pStyle w:val="ListParagraph"/>
+        <w:pStyle w:val="a4"/>
         <w:numPr>
           <w:ilvl w:val="0"/>
           <w:numId w:val="15"/>
@@ -7958,6 +7849,22 @@
         </w:rPr>
         <w:t>ith the user’s current location</w:t>
       </w:r>
+      <w:r>
+        <w:rPr>
+          <w:rFonts w:ascii="Times New Roman" w:hAnsi="Times New Roman" w:cs="Times New Roman"/>
+          <w:sz w:val="28"/>
+        </w:rPr>
+        <w:t>.</w:t>
+      </w:r>
+    </w:p>
+    <w:p>
+      <w:pPr>
+        <w:rPr>
+          <w:rFonts w:ascii="Times New Roman" w:hAnsi="Times New Roman" w:cs="Times New Roman"/>
+          <w:b/>
+          <w:sz w:val="28"/>
+        </w:rPr>
+      </w:pPr>
     </w:p>
     <w:p>
       <w:pPr>
@@ -8718,7 +8625,7 @@
     </w:p>
     <w:p>
       <w:pPr>
-        <w:pStyle w:val="ListParagraph"/>
+        <w:pStyle w:val="a4"/>
         <w:numPr>
           <w:ilvl w:val="0"/>
           <w:numId w:val="8"/>
@@ -8738,7 +8645,7 @@
     </w:p>
     <w:p>
       <w:pPr>
-        <w:pStyle w:val="ListParagraph"/>
+        <w:pStyle w:val="a4"/>
         <w:numPr>
           <w:ilvl w:val="0"/>
           <w:numId w:val="8"/>
@@ -8758,7 +8665,7 @@
     </w:p>
     <w:p>
       <w:pPr>
-        <w:pStyle w:val="ListParagraph"/>
+        <w:pStyle w:val="a4"/>
         <w:numPr>
           <w:ilvl w:val="0"/>
           <w:numId w:val="8"/>
@@ -8910,23 +8817,7 @@
           <w:rFonts w:ascii="Times New Roman" w:hAnsi="Times New Roman" w:cs="Times New Roman"/>
           <w:sz w:val="28"/>
         </w:rPr>
-        <w:t xml:space="preserve">as to connect with the </w:t>
-      </w:r>
-      <w:proofErr w:type="gramStart"/>
-      <w:r>
-        <w:rPr>
-          <w:rFonts w:ascii="Times New Roman" w:hAnsi="Times New Roman" w:cs="Times New Roman"/>
-          <w:sz w:val="28"/>
-        </w:rPr>
-        <w:t>internet</w:t>
-      </w:r>
-      <w:proofErr w:type="gramEnd"/>
-      <w:r>
-        <w:rPr>
-          <w:rFonts w:ascii="Times New Roman" w:hAnsi="Times New Roman" w:cs="Times New Roman"/>
-          <w:sz w:val="28"/>
-        </w:rPr>
-        <w:t>.</w:t>
+        <w:t>as to connect with the internet.</w:t>
       </w:r>
     </w:p>
     <w:p>
@@ -9537,7 +9428,7 @@
     </w:p>
     <w:p>
       <w:pPr>
-        <w:pStyle w:val="ListParagraph"/>
+        <w:pStyle w:val="a4"/>
         <w:numPr>
           <w:ilvl w:val="0"/>
           <w:numId w:val="9"/>
@@ -9557,7 +9448,7 @@
     </w:p>
     <w:p>
       <w:pPr>
-        <w:pStyle w:val="ListParagraph"/>
+        <w:pStyle w:val="a4"/>
         <w:numPr>
           <w:ilvl w:val="0"/>
           <w:numId w:val="9"/>
@@ -9577,7 +9468,7 @@
     </w:p>
     <w:p>
       <w:pPr>
-        <w:pStyle w:val="ListParagraph"/>
+        <w:pStyle w:val="a4"/>
         <w:numPr>
           <w:ilvl w:val="0"/>
           <w:numId w:val="9"/>
@@ -9625,7 +9516,7 @@
     </w:p>
     <w:p>
       <w:pPr>
-        <w:pStyle w:val="ListParagraph"/>
+        <w:pStyle w:val="a4"/>
         <w:numPr>
           <w:ilvl w:val="0"/>
           <w:numId w:val="9"/>
@@ -9934,7 +9825,7 @@
     </w:p>
     <w:p>
       <w:pPr>
-        <w:pStyle w:val="ListParagraph"/>
+        <w:pStyle w:val="a4"/>
         <w:numPr>
           <w:ilvl w:val="0"/>
           <w:numId w:val="10"/>
@@ -9954,7 +9845,7 @@
     </w:p>
     <w:p>
       <w:pPr>
-        <w:pStyle w:val="ListParagraph"/>
+        <w:pStyle w:val="a4"/>
         <w:numPr>
           <w:ilvl w:val="0"/>
           <w:numId w:val="10"/>
@@ -9974,7 +9865,7 @@
     </w:p>
     <w:p>
       <w:pPr>
-        <w:pStyle w:val="ListParagraph"/>
+        <w:pStyle w:val="a4"/>
         <w:numPr>
           <w:ilvl w:val="0"/>
           <w:numId w:val="10"/>
@@ -9994,7 +9885,7 @@
     </w:p>
     <w:p>
       <w:pPr>
-        <w:pStyle w:val="ListParagraph"/>
+        <w:pStyle w:val="a4"/>
         <w:ind w:left="1080"/>
         <w:rPr>
           <w:rFonts w:ascii="Times New Roman" w:hAnsi="Times New Roman" w:cs="Times New Roman"/>
@@ -10066,6 +9957,7 @@
           <w:sz w:val="28"/>
         </w:rPr>
       </w:pPr>
+      <w:bookmarkStart w:id="0" w:name="_GoBack"/>
       <w:r>
         <w:rPr>
           <w:rFonts w:ascii="Times New Roman" w:hAnsi="Times New Roman" w:cs="Times New Roman"/>
@@ -10076,6 +9968,7 @@
         <w:t>[URS-11]: The user can view help information of each help place in online map.</w:t>
       </w:r>
     </w:p>
+    <w:bookmarkEnd w:id="0"/>
     <w:p>
       <w:pPr>
         <w:ind w:firstLine="720"/>
@@ -10295,7 +10188,7 @@
     </w:p>
     <w:p>
       <w:pPr>
-        <w:pStyle w:val="ListParagraph"/>
+        <w:pStyle w:val="a4"/>
         <w:numPr>
           <w:ilvl w:val="0"/>
           <w:numId w:val="11"/>
@@ -10315,7 +10208,7 @@
     </w:p>
     <w:p>
       <w:pPr>
-        <w:pStyle w:val="ListParagraph"/>
+        <w:pStyle w:val="a4"/>
         <w:numPr>
           <w:ilvl w:val="0"/>
           <w:numId w:val="11"/>
@@ -10335,7 +10228,7 @@
     </w:p>
     <w:p>
       <w:pPr>
-        <w:pStyle w:val="ListParagraph"/>
+        <w:pStyle w:val="a4"/>
         <w:numPr>
           <w:ilvl w:val="0"/>
           <w:numId w:val="11"/>
@@ -10670,7 +10563,7 @@
     </w:p>
     <w:p>
       <w:pPr>
-        <w:pStyle w:val="ListParagraph"/>
+        <w:pStyle w:val="a4"/>
         <w:numPr>
           <w:ilvl w:val="0"/>
           <w:numId w:val="12"/>
@@ -10690,7 +10583,7 @@
     </w:p>
     <w:p>
       <w:pPr>
-        <w:pStyle w:val="ListParagraph"/>
+        <w:pStyle w:val="a4"/>
         <w:numPr>
           <w:ilvl w:val="0"/>
           <w:numId w:val="12"/>
@@ -10710,7 +10603,7 @@
     </w:p>
     <w:p>
       <w:pPr>
-        <w:pStyle w:val="ListParagraph"/>
+        <w:pStyle w:val="a4"/>
         <w:numPr>
           <w:ilvl w:val="0"/>
           <w:numId w:val="12"/>
@@ -10971,7 +10864,7 @@
     </w:p>
     <w:p>
       <w:pPr>
-        <w:pStyle w:val="ListParagraph"/>
+        <w:pStyle w:val="a4"/>
         <w:numPr>
           <w:ilvl w:val="0"/>
           <w:numId w:val="13"/>
@@ -10991,7 +10884,7 @@
     </w:p>
     <w:p>
       <w:pPr>
-        <w:pStyle w:val="ListParagraph"/>
+        <w:pStyle w:val="a4"/>
         <w:numPr>
           <w:ilvl w:val="0"/>
           <w:numId w:val="13"/>
@@ -11011,7 +10904,7 @@
     </w:p>
     <w:p>
       <w:pPr>
-        <w:pStyle w:val="ListParagraph"/>
+        <w:pStyle w:val="a4"/>
         <w:numPr>
           <w:ilvl w:val="0"/>
           <w:numId w:val="13"/>
@@ -11031,7 +10924,7 @@
     </w:p>
     <w:p>
       <w:pPr>
-        <w:pStyle w:val="ListParagraph"/>
+        <w:pStyle w:val="a4"/>
         <w:numPr>
           <w:ilvl w:val="0"/>
           <w:numId w:val="13"/>
@@ -11059,7 +10952,7 @@
     </w:p>
     <w:p>
       <w:pPr>
-        <w:pStyle w:val="ListParagraph"/>
+        <w:pStyle w:val="a4"/>
         <w:ind w:left="1080"/>
         <w:rPr>
           <w:rFonts w:ascii="Times New Roman" w:hAnsi="Times New Roman" w:cs="Times New Roman"/>
@@ -11344,7 +11237,7 @@
     </w:p>
     <w:p>
       <w:pPr>
-        <w:pStyle w:val="ListParagraph"/>
+        <w:pStyle w:val="a4"/>
         <w:numPr>
           <w:ilvl w:val="0"/>
           <w:numId w:val="14"/>
@@ -11364,7 +11257,7 @@
     </w:p>
     <w:p>
       <w:pPr>
-        <w:pStyle w:val="ListParagraph"/>
+        <w:pStyle w:val="a4"/>
         <w:numPr>
           <w:ilvl w:val="0"/>
           <w:numId w:val="14"/>
@@ -11384,7 +11277,7 @@
     </w:p>
     <w:p>
       <w:pPr>
-        <w:pStyle w:val="ListParagraph"/>
+        <w:pStyle w:val="a4"/>
         <w:numPr>
           <w:ilvl w:val="0"/>
           <w:numId w:val="14"/>
@@ -11404,7 +11297,7 @@
     </w:p>
     <w:p>
       <w:pPr>
-        <w:pStyle w:val="ListParagraph"/>
+        <w:pStyle w:val="a4"/>
         <w:numPr>
           <w:ilvl w:val="0"/>
           <w:numId w:val="14"/>
@@ -11424,7 +11317,7 @@
     </w:p>
     <w:p>
       <w:pPr>
-        <w:pStyle w:val="ListParagraph"/>
+        <w:pStyle w:val="a4"/>
         <w:numPr>
           <w:ilvl w:val="0"/>
           <w:numId w:val="14"/>
@@ -11452,7 +11345,7 @@
     </w:p>
     <w:p>
       <w:pPr>
-        <w:pStyle w:val="ListParagraph"/>
+        <w:pStyle w:val="a4"/>
         <w:ind w:left="1080"/>
         <w:rPr>
           <w:rFonts w:ascii="Times New Roman" w:hAnsi="Times New Roman" w:cs="Times New Roman"/>
@@ -11490,7 +11383,7 @@
 </file>
 
 <file path=word/numbering.xml><?xml version="1.0" encoding="utf-8"?>
-<w:numbering xmlns:wpc="http://schemas.microsoft.com/office/word/2010/wordprocessingCanvas" xmlns:mo="http://schemas.microsoft.com/office/mac/office/2008/main" xmlns:mc="http://schemas.openxmlformats.org/markup-compatibility/2006" xmlns:mv="urn:schemas-microsoft-com:mac:vml" xmlns:o="urn:schemas-microsoft-com:office:office" xmlns:r="http://schemas.openxmlformats.org/officeDocument/2006/relationships" xmlns:m="http://schemas.openxmlformats.org/officeDocument/2006/math" xmlns:v="urn:schemas-microsoft-com:vml" xmlns:wp14="http://schemas.microsoft.com/office/word/2010/wordprocessingDrawing" xmlns:wp="http://schemas.openxmlformats.org/drawingml/2006/wordprocessingDrawing" xmlns:w10="urn:schemas-microsoft-com:office:word" xmlns:w="http://schemas.openxmlformats.org/wordprocessingml/2006/main" xmlns:w14="http://schemas.microsoft.com/office/word/2010/wordml" xmlns:wpg="http://schemas.microsoft.com/office/word/2010/wordprocessingGroup" xmlns:wpi="http://schemas.microsoft.com/office/word/2010/wordprocessingInk" xmlns:wne="http://schemas.microsoft.com/office/word/2006/wordml" xmlns:wps="http://schemas.microsoft.com/office/word/2010/wordprocessingShape" mc:Ignorable="w14 wp14">
+<w:numbering xmlns:wpc="http://schemas.microsoft.com/office/word/2010/wordprocessingCanvas" xmlns:mc="http://schemas.openxmlformats.org/markup-compatibility/2006" xmlns:o="urn:schemas-microsoft-com:office:office" xmlns:r="http://schemas.openxmlformats.org/officeDocument/2006/relationships" xmlns:m="http://schemas.openxmlformats.org/officeDocument/2006/math" xmlns:v="urn:schemas-microsoft-com:vml" xmlns:wp14="http://schemas.microsoft.com/office/word/2010/wordprocessingDrawing" xmlns:wp="http://schemas.openxmlformats.org/drawingml/2006/wordprocessingDrawing" xmlns:w10="urn:schemas-microsoft-com:office:word" xmlns:w="http://schemas.openxmlformats.org/wordprocessingml/2006/main" xmlns:w14="http://schemas.microsoft.com/office/word/2010/wordml" xmlns:wpg="http://schemas.microsoft.com/office/word/2010/wordprocessingGroup" xmlns:wpi="http://schemas.microsoft.com/office/word/2010/wordprocessingInk" xmlns:wne="http://schemas.microsoft.com/office/word/2006/wordml" xmlns:wps="http://schemas.microsoft.com/office/word/2010/wordprocessingShape" mc:Ignorable="w14 wp14">
   <w:abstractNum w:abstractNumId="0">
     <w:nsid w:val="147173FF"/>
     <w:multiLevelType w:val="hybridMultilevel"/>
@@ -13076,7 +12969,7 @@
       </w:pPr>
     </w:pPrDefault>
   </w:docDefaults>
-  <w:latentStyles w:defLockedState="0" w:defUIPriority="99" w:defSemiHidden="1" w:defUnhideWhenUsed="1" w:defQFormat="0" w:count="276">
+  <w:latentStyles w:defLockedState="0" w:defUIPriority="99" w:defSemiHidden="1" w:defUnhideWhenUsed="1" w:defQFormat="0" w:count="267">
     <w:lsdException w:name="Normal" w:semiHidden="0" w:uiPriority="0" w:unhideWhenUsed="0" w:qFormat="1"/>
     <w:lsdException w:name="heading 1" w:semiHidden="0" w:uiPriority="9" w:unhideWhenUsed="0" w:qFormat="1"/>
     <w:lsdException w:name="heading 2" w:uiPriority="9" w:qFormat="1"/>
@@ -13215,15 +13108,15 @@
     <w:lsdException w:name="Bibliography" w:uiPriority="37"/>
     <w:lsdException w:name="TOC Heading" w:uiPriority="39" w:qFormat="1"/>
   </w:latentStyles>
-  <w:style w:type="paragraph" w:default="1" w:styleId="Normal">
+  <w:style w:type="paragraph" w:default="1" w:styleId="a">
     <w:name w:val="Normal"/>
     <w:qFormat/>
     <w:rsid w:val="008C4806"/>
   </w:style>
-  <w:style w:type="paragraph" w:styleId="Heading3">
+  <w:style w:type="paragraph" w:styleId="3">
     <w:name w:val="heading 3"/>
-    <w:basedOn w:val="Normal"/>
-    <w:link w:val="Heading3Char"/>
+    <w:basedOn w:val="a"/>
+    <w:link w:val="30"/>
     <w:uiPriority w:val="9"/>
     <w:qFormat/>
     <w:rsid w:val="00953F85"/>
@@ -13239,13 +13132,13 @@
       <w:szCs w:val="27"/>
     </w:rPr>
   </w:style>
-  <w:style w:type="character" w:default="1" w:styleId="DefaultParagraphFont">
+  <w:style w:type="character" w:default="1" w:styleId="a0">
     <w:name w:val="Default Paragraph Font"/>
     <w:uiPriority w:val="1"/>
     <w:semiHidden/>
     <w:unhideWhenUsed/>
   </w:style>
-  <w:style w:type="table" w:default="1" w:styleId="TableNormal">
+  <w:style w:type="table" w:default="1" w:styleId="a1">
     <w:name w:val="Normal Table"/>
     <w:uiPriority w:val="99"/>
     <w:semiHidden/>
@@ -13260,16 +13153,16 @@
       </w:tblCellMar>
     </w:tblPr>
   </w:style>
-  <w:style w:type="numbering" w:default="1" w:styleId="NoList">
+  <w:style w:type="numbering" w:default="1" w:styleId="a2">
     <w:name w:val="No List"/>
     <w:uiPriority w:val="99"/>
     <w:semiHidden/>
     <w:unhideWhenUsed/>
   </w:style>
-  <w:style w:type="character" w:customStyle="1" w:styleId="Heading3Char">
-    <w:name w:val="Heading 3 Char"/>
-    <w:basedOn w:val="DefaultParagraphFont"/>
-    <w:link w:val="Heading3"/>
+  <w:style w:type="character" w:customStyle="1" w:styleId="30">
+    <w:name w:val="หัวเรื่อง 3 อักขระ"/>
+    <w:basedOn w:val="a0"/>
+    <w:link w:val="3"/>
     <w:uiPriority w:val="9"/>
     <w:rsid w:val="00953F85"/>
     <w:rPr>
@@ -13280,9 +13173,9 @@
       <w:szCs w:val="27"/>
     </w:rPr>
   </w:style>
-  <w:style w:type="character" w:styleId="Hyperlink">
+  <w:style w:type="character" w:styleId="a3">
     <w:name w:val="Hyperlink"/>
-    <w:basedOn w:val="DefaultParagraphFont"/>
+    <w:basedOn w:val="a0"/>
     <w:uiPriority w:val="99"/>
     <w:semiHidden/>
     <w:unhideWhenUsed/>
@@ -13292,9 +13185,9 @@
       <w:u w:val="single"/>
     </w:rPr>
   </w:style>
-  <w:style w:type="paragraph" w:styleId="ListParagraph">
+  <w:style w:type="paragraph" w:styleId="a4">
     <w:name w:val="List Paragraph"/>
-    <w:basedOn w:val="Normal"/>
+    <w:basedOn w:val="a"/>
     <w:uiPriority w:val="34"/>
     <w:qFormat/>
     <w:rsid w:val="005B24DB"/>
@@ -13307,7 +13200,7 @@
 </file>
 
 <file path=word/stylesWithEffects.xml><?xml version="1.0" encoding="utf-8"?>
-<w:styles xmlns:wpc="http://schemas.microsoft.com/office/word/2010/wordprocessingCanvas" xmlns:mo="http://schemas.microsoft.com/office/mac/office/2008/main" xmlns:mc="http://schemas.openxmlformats.org/markup-compatibility/2006" xmlns:mv="urn:schemas-microsoft-com:mac:vml" xmlns:o="urn:schemas-microsoft-com:office:office" xmlns:r="http://schemas.openxmlformats.org/officeDocument/2006/relationships" xmlns:m="http://schemas.openxmlformats.org/officeDocument/2006/math" xmlns:v="urn:schemas-microsoft-com:vml" xmlns:wp14="http://schemas.microsoft.com/office/word/2010/wordprocessingDrawing" xmlns:wp="http://schemas.openxmlformats.org/drawingml/2006/wordprocessingDrawing" xmlns:w10="urn:schemas-microsoft-com:office:word" xmlns:w="http://schemas.openxmlformats.org/wordprocessingml/2006/main" xmlns:w14="http://schemas.microsoft.com/office/word/2010/wordml" xmlns:wpg="http://schemas.microsoft.com/office/word/2010/wordprocessingGroup" xmlns:wpi="http://schemas.microsoft.com/office/word/2010/wordprocessingInk" xmlns:wne="http://schemas.microsoft.com/office/word/2006/wordml" xmlns:wps="http://schemas.microsoft.com/office/word/2010/wordprocessingShape" mc:Ignorable="w14 wp14">
+<w:styles xmlns:wpc="http://schemas.microsoft.com/office/word/2010/wordprocessingCanvas" xmlns:mc="http://schemas.openxmlformats.org/markup-compatibility/2006" xmlns:o="urn:schemas-microsoft-com:office:office" xmlns:r="http://schemas.openxmlformats.org/officeDocument/2006/relationships" xmlns:m="http://schemas.openxmlformats.org/officeDocument/2006/math" xmlns:v="urn:schemas-microsoft-com:vml" xmlns:wp14="http://schemas.microsoft.com/office/word/2010/wordprocessingDrawing" xmlns:wp="http://schemas.openxmlformats.org/drawingml/2006/wordprocessingDrawing" xmlns:w10="urn:schemas-microsoft-com:office:word" xmlns:w="http://schemas.openxmlformats.org/wordprocessingml/2006/main" xmlns:w14="http://schemas.microsoft.com/office/word/2010/wordml" xmlns:wpg="http://schemas.microsoft.com/office/word/2010/wordprocessingGroup" xmlns:wpi="http://schemas.microsoft.com/office/word/2010/wordprocessingInk" xmlns:wne="http://schemas.microsoft.com/office/word/2006/wordml" xmlns:wps="http://schemas.microsoft.com/office/word/2010/wordprocessingShape" mc:Ignorable="w14 wp14">
   <w:docDefaults>
     <w:rPrDefault>
       <w:rPr>
@@ -13319,7 +13212,7 @@
     </w:rPrDefault>
     <w:pPrDefault/>
   </w:docDefaults>
-  <w:latentStyles w:defLockedState="0" w:defUIPriority="99" w:defSemiHidden="1" w:defUnhideWhenUsed="1" w:defQFormat="0" w:count="276">
+  <w:latentStyles w:defLockedState="0" w:defUIPriority="99" w:defSemiHidden="1" w:defUnhideWhenUsed="1" w:defQFormat="0" w:count="267">
     <w:lsdException w:name="Normal" w:semiHidden="0" w:uiPriority="0" w:unhideWhenUsed="0" w:qFormat="1"/>
     <w:lsdException w:name="heading 1" w:semiHidden="0" w:uiPriority="9" w:unhideWhenUsed="0" w:qFormat="1"/>
     <w:lsdException w:name="heading 2" w:uiPriority="9" w:qFormat="1"/>
@@ -13458,17 +13351,17 @@
     <w:lsdException w:name="Bibliography" w:uiPriority="37"/>
     <w:lsdException w:name="TOC Heading" w:uiPriority="39" w:qFormat="1"/>
   </w:latentStyles>
-  <w:style w:type="paragraph" w:default="1" w:styleId="Normal">
+  <w:style w:type="paragraph" w:default="1" w:styleId="a">
     <w:name w:val="Normal"/>
     <w:qFormat/>
   </w:style>
-  <w:style w:type="character" w:default="1" w:styleId="DefaultParagraphFont">
+  <w:style w:type="character" w:default="1" w:styleId="a0">
     <w:name w:val="Default Paragraph Font"/>
     <w:uiPriority w:val="1"/>
     <w:semiHidden/>
     <w:unhideWhenUsed/>
   </w:style>
-  <w:style w:type="table" w:default="1" w:styleId="TableNormal">
+  <w:style w:type="table" w:default="1" w:styleId="a1">
     <w:name w:val="Normal Table"/>
     <w:uiPriority w:val="99"/>
     <w:semiHidden/>
@@ -13483,7 +13376,7 @@
       </w:tblCellMar>
     </w:tblPr>
   </w:style>
-  <w:style w:type="numbering" w:default="1" w:styleId="NoList">
+  <w:style w:type="numbering" w:default="1" w:styleId="a2">
     <w:name w:val="No List"/>
     <w:uiPriority w:val="99"/>
     <w:semiHidden/>

</xml_diff>

<commit_message>
Update URS des and Diagram
</commit_message>
<xml_diff>
--- a/Progress 1/URS des.docx
+++ b/Progress 1/URS des.docx
@@ -5962,7 +5962,25 @@
           <w:bCs/>
           <w:sz w:val="28"/>
         </w:rPr>
-        <w:t>cation by help place category.</w:t>
+        <w:t xml:space="preserve">cation </w:t>
+      </w:r>
+      <w:r>
+        <w:rPr>
+          <w:rFonts w:ascii="Times New Roman" w:hAnsi="Times New Roman" w:cs="Times New Roman"/>
+          <w:b/>
+          <w:bCs/>
+          <w:sz w:val="28"/>
+        </w:rPr>
+        <w:t>by help place categories</w:t>
+      </w:r>
+      <w:r>
+        <w:rPr>
+          <w:rFonts w:ascii="Times New Roman" w:hAnsi="Times New Roman" w:cs="Times New Roman"/>
+          <w:b/>
+          <w:bCs/>
+          <w:sz w:val="28"/>
+        </w:rPr>
+        <w:t>.</w:t>
       </w:r>
     </w:p>
     <w:p>
@@ -6014,7 +6032,16 @@
           <w:rFonts w:ascii="Times New Roman" w:hAnsi="Times New Roman" w:cs="Times New Roman"/>
           <w:sz w:val="28"/>
         </w:rPr>
-        <w:t xml:space="preserve"> are police station, highway police station, hospital, and garage.</w:t>
+        <w:t xml:space="preserve"> are police station, highway police station, hospital, and g</w:t>
+      </w:r>
+      <w:bookmarkStart w:id="0" w:name="_GoBack"/>
+      <w:bookmarkEnd w:id="0"/>
+      <w:r>
+        <w:rPr>
+          <w:rFonts w:ascii="Times New Roman" w:hAnsi="Times New Roman" w:cs="Times New Roman"/>
+          <w:sz w:val="28"/>
+        </w:rPr>
+        <w:t>arage.</w:t>
       </w:r>
     </w:p>
     <w:p>
@@ -9957,7 +9984,6 @@
           <w:sz w:val="28"/>
         </w:rPr>
       </w:pPr>
-      <w:bookmarkStart w:id="0" w:name="_GoBack"/>
       <w:r>
         <w:rPr>
           <w:rFonts w:ascii="Times New Roman" w:hAnsi="Times New Roman" w:cs="Times New Roman"/>
@@ -9968,7 +9994,6 @@
         <w:t>[URS-11]: The user can view help information of each help place in online map.</w:t>
       </w:r>
     </w:p>
-    <w:bookmarkEnd w:id="0"/>
     <w:p>
       <w:pPr>
         <w:ind w:firstLine="720"/>

</xml_diff>

<commit_message>
Revert "Update URS des and Diagram"
This reverts commit dedff419b9dabbbf66c185a96920204963d1431a.
</commit_message>
<xml_diff>
--- a/Progress 1/URS des.docx
+++ b/Progress 1/URS des.docx
@@ -5962,25 +5962,7 @@
           <w:bCs/>
           <w:sz w:val="28"/>
         </w:rPr>
-        <w:t xml:space="preserve">cation </w:t>
-      </w:r>
-      <w:r>
-        <w:rPr>
-          <w:rFonts w:ascii="Times New Roman" w:hAnsi="Times New Roman" w:cs="Times New Roman"/>
-          <w:b/>
-          <w:bCs/>
-          <w:sz w:val="28"/>
-        </w:rPr>
-        <w:t>by help place categories</w:t>
-      </w:r>
-      <w:r>
-        <w:rPr>
-          <w:rFonts w:ascii="Times New Roman" w:hAnsi="Times New Roman" w:cs="Times New Roman"/>
-          <w:b/>
-          <w:bCs/>
-          <w:sz w:val="28"/>
-        </w:rPr>
-        <w:t>.</w:t>
+        <w:t>cation by help place category.</w:t>
       </w:r>
     </w:p>
     <w:p>
@@ -6032,16 +6014,7 @@
           <w:rFonts w:ascii="Times New Roman" w:hAnsi="Times New Roman" w:cs="Times New Roman"/>
           <w:sz w:val="28"/>
         </w:rPr>
-        <w:t xml:space="preserve"> are police station, highway police station, hospital, and g</w:t>
-      </w:r>
-      <w:bookmarkStart w:id="0" w:name="_GoBack"/>
-      <w:bookmarkEnd w:id="0"/>
-      <w:r>
-        <w:rPr>
-          <w:rFonts w:ascii="Times New Roman" w:hAnsi="Times New Roman" w:cs="Times New Roman"/>
-          <w:sz w:val="28"/>
-        </w:rPr>
-        <w:t>arage.</w:t>
+        <w:t xml:space="preserve"> are police station, highway police station, hospital, and garage.</w:t>
       </w:r>
     </w:p>
     <w:p>
@@ -9984,6 +9957,7 @@
           <w:sz w:val="28"/>
         </w:rPr>
       </w:pPr>
+      <w:bookmarkStart w:id="0" w:name="_GoBack"/>
       <w:r>
         <w:rPr>
           <w:rFonts w:ascii="Times New Roman" w:hAnsi="Times New Roman" w:cs="Times New Roman"/>
@@ -9994,6 +9968,7 @@
         <w:t>[URS-11]: The user can view help information of each help place in online map.</w:t>
       </w:r>
     </w:p>
+    <w:bookmarkEnd w:id="0"/>
     <w:p>
       <w:pPr>
         <w:ind w:firstLine="720"/>

</xml_diff>